<commit_message>
Update Trabajo grupal (Teoria).docx
Punto N° 4 Terminado
</commit_message>
<xml_diff>
--- a/Trabajo grupal (Teoria).docx
+++ b/Trabajo grupal (Teoria).docx
@@ -1035,8 +1035,49 @@
         </w:rPr>
         <w:t>Desde los comienzos de la computación, el problema del ordenamiento ha atraído gran cantidad de investigación, tal vez debido a la complejidad de resolverlo eficientemente a pesar de su planteamiento simple y familiar. Por ejemplo, </w:t>
       </w:r>
-      <w:hyperlink r:id="rId22" w:tooltip="Bubblesort" w:history="1">
-        <w:proofErr w:type="spellStart"/>
+      <w:proofErr w:type="spellStart"/>
+      <w:r>
+        <w:fldChar w:fldCharType="begin"/>
+      </w:r>
+      <w:r>
+        <w:instrText xml:space="preserve"> HYPERLINK "https://es.wikipedia.org/wiki/Bubblesort" \o "Bubblesort" </w:instrText>
+      </w:r>
+      <w:r>
+        <w:fldChar w:fldCharType="separate"/>
+      </w:r>
+      <w:r>
+        <w:rPr>
+          <w:rStyle w:val="Hipervnculo"/>
+          <w:rFonts w:ascii="Arial" w:hAnsi="Arial" w:cs="Arial"/>
+          <w:color w:val="0B0080"/>
+          <w:sz w:val="21"/>
+          <w:szCs w:val="21"/>
+          <w:u w:val="none"/>
+        </w:rPr>
+        <w:t>BubbleSort</w:t>
+      </w:r>
+      <w:proofErr w:type="spellEnd"/>
+      <w:r>
+        <w:rPr>
+          <w:rStyle w:val="Hipervnculo"/>
+          <w:rFonts w:ascii="Arial" w:hAnsi="Arial" w:cs="Arial"/>
+          <w:color w:val="0B0080"/>
+          <w:sz w:val="21"/>
+          <w:szCs w:val="21"/>
+          <w:u w:val="none"/>
+        </w:rPr>
+        <w:fldChar w:fldCharType="end"/>
+      </w:r>
+      <w:r>
+        <w:rPr>
+          <w:rFonts w:ascii="Arial" w:hAnsi="Arial" w:cs="Arial"/>
+          <w:color w:val="202122"/>
+          <w:sz w:val="21"/>
+          <w:szCs w:val="21"/>
+        </w:rPr>
+        <w:t> fue analizado desde 1956.</w:t>
+      </w:r>
+      <w:hyperlink r:id="rId22" w:anchor="cite_note-1" w:history="1">
         <w:r>
           <w:rPr>
             <w:rStyle w:val="Hipervnculo"/>
@@ -1045,10 +1086,10 @@
             <w:sz w:val="21"/>
             <w:szCs w:val="21"/>
             <w:u w:val="none"/>
-          </w:rPr>
-          <w:t>BubbleSort</w:t>
-        </w:r>
-        <w:proofErr w:type="spellEnd"/>
+            <w:vertAlign w:val="superscript"/>
+          </w:rPr>
+          <w:t>1</w:t>
+        </w:r>
       </w:hyperlink>
       <w:r>
         <w:rPr>
@@ -1057,9 +1098,20 @@
           <w:sz w:val="21"/>
           <w:szCs w:val="21"/>
         </w:rPr>
-        <w:t> fue analizado desde 1956.</w:t>
-      </w:r>
-      <w:hyperlink r:id="rId23" w:anchor="cite_note-1" w:history="1">
+        <w:t>​ Aunque muchos puedan considerarlo un problema resuelto, nuevos y útiles algoritmos de ordenamiento se siguen inventado hasta el día de hoy (por ejemplo, el </w:t>
+      </w:r>
+      <w:hyperlink r:id="rId23" w:tooltip="Library sort" w:history="1">
+        <w:r>
+          <w:rPr>
+            <w:rStyle w:val="Hipervnculo"/>
+            <w:rFonts w:ascii="Arial" w:hAnsi="Arial" w:cs="Arial"/>
+            <w:color w:val="auto"/>
+            <w:sz w:val="21"/>
+            <w:szCs w:val="21"/>
+            <w:u w:val="none"/>
+          </w:rPr>
+          <w:t>ordenamiento</w:t>
+        </w:r>
         <w:r>
           <w:rPr>
             <w:rStyle w:val="Hipervnculo"/>
@@ -1068,21 +1120,9 @@
             <w:sz w:val="21"/>
             <w:szCs w:val="21"/>
             <w:u w:val="none"/>
-            <w:vertAlign w:val="superscript"/>
-          </w:rPr>
-          <w:t>1</w:t>
-        </w:r>
-      </w:hyperlink>
-      <w:r>
-        <w:rPr>
-          <w:rFonts w:ascii="Arial" w:hAnsi="Arial" w:cs="Arial"/>
-          <w:color w:val="202122"/>
-          <w:sz w:val="21"/>
-          <w:szCs w:val="21"/>
-        </w:rPr>
-        <w:t>​ Aunque muchos puedan considerarlo un problema resuelto, nuevos y útiles algoritmos de ordenamiento se siguen inventado hasta el día de hoy (por ejemplo, el </w:t>
-      </w:r>
-      <w:hyperlink r:id="rId24" w:tooltip="Library sort" w:history="1">
+          </w:rPr>
+          <w:t xml:space="preserve"> de </w:t>
+        </w:r>
         <w:r>
           <w:rPr>
             <w:rStyle w:val="Hipervnculo"/>
@@ -1092,7 +1132,29 @@
             <w:szCs w:val="21"/>
             <w:u w:val="none"/>
           </w:rPr>
-          <w:t>ordenamiento</w:t>
+          <w:t>biblioteca</w:t>
+        </w:r>
+      </w:hyperlink>
+      <w:r>
+        <w:rPr>
+          <w:rFonts w:ascii="Arial" w:hAnsi="Arial" w:cs="Arial"/>
+          <w:color w:val="202122"/>
+          <w:sz w:val="21"/>
+          <w:szCs w:val="21"/>
+        </w:rPr>
+        <w:t> se publicó por primera vez en el 2004). Los algoritmos de ordenamiento son comunes en las clases introductorias a la computación, donde la abundancia de algoritmos para el problema proporciona una gentil introducción a la variedad de conceptos núcleo de los algoritmos, como </w:t>
+      </w:r>
+      <w:hyperlink r:id="rId24" w:tooltip="Cota superior asintótica" w:history="1">
+        <w:r>
+          <w:rPr>
+            <w:rStyle w:val="Hipervnculo"/>
+            <w:rFonts w:ascii="Arial" w:hAnsi="Arial" w:cs="Arial"/>
+            <w:color w:val="auto"/>
+            <w:sz w:val="21"/>
+            <w:szCs w:val="21"/>
+            <w:u w:val="none"/>
+          </w:rPr>
+          <w:t>notación</w:t>
         </w:r>
         <w:r>
           <w:rPr>
@@ -1103,7 +1165,7 @@
             <w:szCs w:val="21"/>
             <w:u w:val="none"/>
           </w:rPr>
-          <w:t xml:space="preserve"> de </w:t>
+          <w:t xml:space="preserve"> </w:t>
         </w:r>
         <w:r>
           <w:rPr>
@@ -1114,19 +1176,19 @@
             <w:szCs w:val="21"/>
             <w:u w:val="none"/>
           </w:rPr>
-          <w:t>biblioteca</w:t>
-        </w:r>
-      </w:hyperlink>
-      <w:r>
-        <w:rPr>
-          <w:rFonts w:ascii="Arial" w:hAnsi="Arial" w:cs="Arial"/>
-          <w:color w:val="202122"/>
-          <w:sz w:val="21"/>
-          <w:szCs w:val="21"/>
-        </w:rPr>
-        <w:t> se publicó por primera vez en el 2004). Los algoritmos de ordenamiento son comunes en las clases introductorias a la computación, donde la abundancia de algoritmos para el problema proporciona una gentil introducción a la variedad de conceptos núcleo de los algoritmos, como </w:t>
-      </w:r>
-      <w:hyperlink r:id="rId25" w:tooltip="Cota superior asintótica" w:history="1">
+          <w:t>de</w:t>
+        </w:r>
+        <w:r>
+          <w:rPr>
+            <w:rStyle w:val="Hipervnculo"/>
+            <w:rFonts w:ascii="Arial" w:hAnsi="Arial" w:cs="Arial"/>
+            <w:color w:val="0B0080"/>
+            <w:sz w:val="21"/>
+            <w:szCs w:val="21"/>
+            <w:u w:val="none"/>
+          </w:rPr>
+          <w:t xml:space="preserve"> O </w:t>
+        </w:r>
         <w:r>
           <w:rPr>
             <w:rStyle w:val="Hipervnculo"/>
@@ -1136,7 +1198,29 @@
             <w:szCs w:val="21"/>
             <w:u w:val="none"/>
           </w:rPr>
-          <w:t>notación</w:t>
+          <w:t>mayúscula</w:t>
+        </w:r>
+      </w:hyperlink>
+      <w:r>
+        <w:rPr>
+          <w:rFonts w:ascii="Arial" w:hAnsi="Arial" w:cs="Arial"/>
+          <w:color w:val="202122"/>
+          <w:sz w:val="21"/>
+          <w:szCs w:val="21"/>
+        </w:rPr>
+        <w:t>, </w:t>
+      </w:r>
+      <w:hyperlink r:id="rId25" w:tooltip="Algoritmo divide y vencerás" w:history="1">
+        <w:r>
+          <w:rPr>
+            <w:rStyle w:val="Hipervnculo"/>
+            <w:rFonts w:ascii="Arial" w:hAnsi="Arial" w:cs="Arial"/>
+            <w:color w:val="auto"/>
+            <w:sz w:val="21"/>
+            <w:szCs w:val="21"/>
+            <w:u w:val="none"/>
+          </w:rPr>
+          <w:t>algoritmos</w:t>
         </w:r>
         <w:r>
           <w:rPr>
@@ -1158,7 +1242,7 @@
             <w:szCs w:val="21"/>
             <w:u w:val="none"/>
           </w:rPr>
-          <w:t>de</w:t>
+          <w:t>divide</w:t>
         </w:r>
         <w:r>
           <w:rPr>
@@ -1169,7 +1253,7 @@
             <w:szCs w:val="21"/>
             <w:u w:val="none"/>
           </w:rPr>
-          <w:t xml:space="preserve"> O </w:t>
+          <w:t xml:space="preserve"> y </w:t>
         </w:r>
         <w:r>
           <w:rPr>
@@ -1180,7 +1264,7 @@
             <w:szCs w:val="21"/>
             <w:u w:val="none"/>
           </w:rPr>
-          <w:t>mayúscula</w:t>
+          <w:t>vencerás</w:t>
         </w:r>
       </w:hyperlink>
       <w:r>
@@ -1192,7 +1276,7 @@
         </w:rPr>
         <w:t>, </w:t>
       </w:r>
-      <w:hyperlink r:id="rId26" w:tooltip="Algoritmo divide y vencerás" w:history="1">
+      <w:hyperlink r:id="rId26" w:tooltip="Estructura de datos" w:history="1">
         <w:r>
           <w:rPr>
             <w:rStyle w:val="Hipervnculo"/>
@@ -1202,7 +1286,7 @@
             <w:szCs w:val="21"/>
             <w:u w:val="none"/>
           </w:rPr>
-          <w:t>algoritmos</w:t>
+          <w:t>estructuras</w:t>
         </w:r>
         <w:r>
           <w:rPr>
@@ -1213,7 +1297,7 @@
             <w:szCs w:val="21"/>
             <w:u w:val="none"/>
           </w:rPr>
-          <w:t xml:space="preserve"> </w:t>
+          <w:t xml:space="preserve"> de </w:t>
         </w:r>
         <w:r>
           <w:rPr>
@@ -1224,7 +1308,29 @@
             <w:szCs w:val="21"/>
             <w:u w:val="none"/>
           </w:rPr>
-          <w:t>divide</w:t>
+          <w:t>datos</w:t>
+        </w:r>
+      </w:hyperlink>
+      <w:r>
+        <w:rPr>
+          <w:rFonts w:ascii="Arial" w:hAnsi="Arial" w:cs="Arial"/>
+          <w:color w:val="202122"/>
+          <w:sz w:val="21"/>
+          <w:szCs w:val="21"/>
+        </w:rPr>
+        <w:t>, análisis de los </w:t>
+      </w:r>
+      <w:hyperlink r:id="rId27" w:tooltip="Casos peor, mejor, y promedio" w:history="1">
+        <w:r>
+          <w:rPr>
+            <w:rStyle w:val="Hipervnculo"/>
+            <w:rFonts w:ascii="Arial" w:hAnsi="Arial" w:cs="Arial"/>
+            <w:color w:val="auto"/>
+            <w:sz w:val="21"/>
+            <w:szCs w:val="21"/>
+            <w:u w:val="none"/>
+          </w:rPr>
+          <w:t>casos</w:t>
         </w:r>
         <w:r>
           <w:rPr>
@@ -1235,7 +1341,7 @@
             <w:szCs w:val="21"/>
             <w:u w:val="none"/>
           </w:rPr>
-          <w:t xml:space="preserve"> y </w:t>
+          <w:t xml:space="preserve"> </w:t>
         </w:r>
         <w:r>
           <w:rPr>
@@ -1246,19 +1352,19 @@
             <w:szCs w:val="21"/>
             <w:u w:val="none"/>
           </w:rPr>
-          <w:t>vencerás</w:t>
-        </w:r>
-      </w:hyperlink>
-      <w:r>
-        <w:rPr>
-          <w:rFonts w:ascii="Arial" w:hAnsi="Arial" w:cs="Arial"/>
-          <w:color w:val="202122"/>
-          <w:sz w:val="21"/>
-          <w:szCs w:val="21"/>
-        </w:rPr>
-        <w:t>, </w:t>
-      </w:r>
-      <w:hyperlink r:id="rId27" w:tooltip="Estructura de datos" w:history="1">
+          <w:t>peor</w:t>
+        </w:r>
+        <w:r>
+          <w:rPr>
+            <w:rStyle w:val="Hipervnculo"/>
+            <w:rFonts w:ascii="Arial" w:hAnsi="Arial" w:cs="Arial"/>
+            <w:color w:val="0B0080"/>
+            <w:sz w:val="21"/>
+            <w:szCs w:val="21"/>
+            <w:u w:val="none"/>
+          </w:rPr>
+          <w:t xml:space="preserve">, </w:t>
+        </w:r>
         <w:r>
           <w:rPr>
             <w:rStyle w:val="Hipervnculo"/>
@@ -1268,7 +1374,7 @@
             <w:szCs w:val="21"/>
             <w:u w:val="none"/>
           </w:rPr>
-          <w:t>estructuras</w:t>
+          <w:t>mejor</w:t>
         </w:r>
         <w:r>
           <w:rPr>
@@ -1279,7 +1385,7 @@
             <w:szCs w:val="21"/>
             <w:u w:val="none"/>
           </w:rPr>
-          <w:t xml:space="preserve"> de </w:t>
+          <w:t xml:space="preserve">, y </w:t>
         </w:r>
         <w:r>
           <w:rPr>
@@ -1290,94 +1396,6 @@
             <w:szCs w:val="21"/>
             <w:u w:val="none"/>
           </w:rPr>
-          <w:t>datos</w:t>
-        </w:r>
-      </w:hyperlink>
-      <w:r>
-        <w:rPr>
-          <w:rFonts w:ascii="Arial" w:hAnsi="Arial" w:cs="Arial"/>
-          <w:color w:val="202122"/>
-          <w:sz w:val="21"/>
-          <w:szCs w:val="21"/>
-        </w:rPr>
-        <w:t>, análisis de los </w:t>
-      </w:r>
-      <w:hyperlink r:id="rId28" w:tooltip="Casos peor, mejor, y promedio" w:history="1">
-        <w:r>
-          <w:rPr>
-            <w:rStyle w:val="Hipervnculo"/>
-            <w:rFonts w:ascii="Arial" w:hAnsi="Arial" w:cs="Arial"/>
-            <w:color w:val="auto"/>
-            <w:sz w:val="21"/>
-            <w:szCs w:val="21"/>
-            <w:u w:val="none"/>
-          </w:rPr>
-          <w:t>casos</w:t>
-        </w:r>
-        <w:r>
-          <w:rPr>
-            <w:rStyle w:val="Hipervnculo"/>
-            <w:rFonts w:ascii="Arial" w:hAnsi="Arial" w:cs="Arial"/>
-            <w:color w:val="0B0080"/>
-            <w:sz w:val="21"/>
-            <w:szCs w:val="21"/>
-            <w:u w:val="none"/>
-          </w:rPr>
-          <w:t xml:space="preserve"> </w:t>
-        </w:r>
-        <w:r>
-          <w:rPr>
-            <w:rStyle w:val="Hipervnculo"/>
-            <w:rFonts w:ascii="Arial" w:hAnsi="Arial" w:cs="Arial"/>
-            <w:color w:val="auto"/>
-            <w:sz w:val="21"/>
-            <w:szCs w:val="21"/>
-            <w:u w:val="none"/>
-          </w:rPr>
-          <w:t>peor</w:t>
-        </w:r>
-        <w:r>
-          <w:rPr>
-            <w:rStyle w:val="Hipervnculo"/>
-            <w:rFonts w:ascii="Arial" w:hAnsi="Arial" w:cs="Arial"/>
-            <w:color w:val="0B0080"/>
-            <w:sz w:val="21"/>
-            <w:szCs w:val="21"/>
-            <w:u w:val="none"/>
-          </w:rPr>
-          <w:t xml:space="preserve">, </w:t>
-        </w:r>
-        <w:r>
-          <w:rPr>
-            <w:rStyle w:val="Hipervnculo"/>
-            <w:rFonts w:ascii="Arial" w:hAnsi="Arial" w:cs="Arial"/>
-            <w:color w:val="auto"/>
-            <w:sz w:val="21"/>
-            <w:szCs w:val="21"/>
-            <w:u w:val="none"/>
-          </w:rPr>
-          <w:t>mejor</w:t>
-        </w:r>
-        <w:r>
-          <w:rPr>
-            <w:rStyle w:val="Hipervnculo"/>
-            <w:rFonts w:ascii="Arial" w:hAnsi="Arial" w:cs="Arial"/>
-            <w:color w:val="0B0080"/>
-            <w:sz w:val="21"/>
-            <w:szCs w:val="21"/>
-            <w:u w:val="none"/>
-          </w:rPr>
-          <w:t xml:space="preserve">, y </w:t>
-        </w:r>
-        <w:r>
-          <w:rPr>
-            <w:rStyle w:val="Hipervnculo"/>
-            <w:rFonts w:ascii="Arial" w:hAnsi="Arial" w:cs="Arial"/>
-            <w:color w:val="auto"/>
-            <w:sz w:val="21"/>
-            <w:szCs w:val="21"/>
-            <w:u w:val="none"/>
-          </w:rPr>
           <w:t>promedio</w:t>
         </w:r>
       </w:hyperlink>
@@ -1426,7 +1444,7 @@
         </w:rPr>
         <w:t>Los algoritmos de ordenamiento se pueden clasificar en las siguientes maneras</w:t>
       </w:r>
-      <w:hyperlink r:id="rId29" w:anchor="cite_note-2" w:history="1">
+      <w:hyperlink r:id="rId28" w:anchor="cite_note-2" w:history="1">
         <w:r>
           <w:rPr>
             <w:rFonts w:ascii="Arial" w:eastAsia="Times New Roman" w:hAnsi="Arial" w:cs="Arial"/>
@@ -1495,7 +1513,7 @@
           <w:lang w:eastAsia="es-AR"/>
         </w:rPr>
       </w:pPr>
-      <w:hyperlink r:id="rId30" w:tooltip="Ordenamiento interno (aún no redactado)" w:history="1">
+      <w:hyperlink r:id="rId29" w:tooltip="Ordenamiento interno (aún no redactado)" w:history="1">
         <w:r>
           <w:rPr>
             <w:rFonts w:ascii="Arial" w:eastAsia="Times New Roman" w:hAnsi="Arial" w:cs="Arial"/>
@@ -1517,7 +1535,7 @@
         </w:rPr>
         <w:t>: en la </w:t>
       </w:r>
-      <w:hyperlink r:id="rId31" w:tooltip="Memoria de ordenador" w:history="1">
+      <w:hyperlink r:id="rId30" w:tooltip="Memoria de ordenador" w:history="1">
         <w:r>
           <w:rPr>
             <w:rFonts w:ascii="Arial" w:eastAsia="Times New Roman" w:hAnsi="Arial" w:cs="Arial"/>
@@ -1538,7 +1556,7 @@
         </w:rPr>
         <w:t> del </w:t>
       </w:r>
-      <w:hyperlink r:id="rId32" w:tooltip="Ordenador" w:history="1">
+      <w:hyperlink r:id="rId31" w:tooltip="Ordenador" w:history="1">
         <w:r>
           <w:rPr>
             <w:rFonts w:ascii="Arial" w:eastAsia="Times New Roman" w:hAnsi="Arial" w:cs="Arial"/>
@@ -1577,7 +1595,7 @@
           <w:lang w:eastAsia="es-AR"/>
         </w:rPr>
       </w:pPr>
-      <w:hyperlink r:id="rId33" w:tooltip="Ordenamiento externo" w:history="1">
+      <w:hyperlink r:id="rId32" w:tooltip="Ordenamiento externo" w:history="1">
         <w:r>
           <w:rPr>
             <w:rFonts w:ascii="Arial" w:eastAsia="Times New Roman" w:hAnsi="Arial" w:cs="Arial"/>
@@ -1636,7 +1654,7 @@
         </w:rPr>
         <w:t>: en un lugar externo como un </w:t>
       </w:r>
-      <w:hyperlink r:id="rId34" w:tooltip="Disco duro" w:history="1">
+      <w:hyperlink r:id="rId33" w:tooltip="Disco duro" w:history="1">
         <w:r>
           <w:rPr>
             <w:rFonts w:ascii="Arial" w:eastAsia="Times New Roman" w:hAnsi="Arial" w:cs="Arial"/>
@@ -1729,10 +1747,7 @@
     </w:p>
     <w:p>
       <w:r>
-        <w:t xml:space="preserve">  </w:t>
-      </w:r>
-      <w:r>
-        <w:t>a</w:t>
+        <w:t xml:space="preserve">  a</w:t>
       </w:r>
       <w:r>
         <w:rPr>
@@ -1741,16 +1756,7 @@
           <w:sz w:val="24"/>
           <w:szCs w:val="24"/>
         </w:rPr>
-        <w:t>.</w:t>
-      </w:r>
-      <w:r>
-        <w:rPr>
-          <w:b/>
-          <w:bCs/>
-          <w:sz w:val="24"/>
-          <w:szCs w:val="24"/>
-        </w:rPr>
-        <w:t xml:space="preserve"> </w:t>
+        <w:t xml:space="preserve">. </w:t>
       </w:r>
       <w:r>
         <w:t xml:space="preserve">  </w:t>
@@ -2033,7 +2039,7 @@
         </w:rPr>
         <w:t> en </w:t>
       </w:r>
-      <w:hyperlink r:id="rId35" w:tooltip="Idioma inglés" w:history="1">
+      <w:hyperlink r:id="rId34" w:tooltip="Idioma inglés" w:history="1">
         <w:r>
           <w:rPr>
             <w:rStyle w:val="Hipervnculo"/>
@@ -2530,7 +2536,7 @@
         </w:rPr>
         <w:t> (en inglés, ordenamiento rápido). Es un </w:t>
       </w:r>
-      <w:hyperlink r:id="rId36" w:history="1">
+      <w:hyperlink r:id="rId35" w:history="1">
         <w:r>
           <w:rPr>
             <w:rStyle w:val="Hipervnculo"/>
@@ -2595,7 +2601,7 @@
         </w:rPr>
         <w:t>Elegir un elemento de la lista de elementos a ordenar, al que llamaremos </w:t>
       </w:r>
-      <w:hyperlink r:id="rId37" w:tooltip="Pivote (la página no existe)" w:history="1">
+      <w:hyperlink r:id="rId36" w:tooltip="Pivote (la página no existe)" w:history="1">
         <w:r>
           <w:rPr>
             <w:rStyle w:val="Hipervnculo"/>
@@ -2779,13 +2785,13 @@
         <w:shd w:val="clear" w:color="auto" w:fill="FFFFFF"/>
         <w:rPr>
           <w:rFonts w:ascii="Trebuchet MS" w:eastAsia="Times New Roman" w:hAnsi="Trebuchet MS"/>
-          <w:color w:val="666666"/>
-        </w:rPr>
-      </w:pPr>
-      <w:r>
-        <w:rPr>
-          <w:rFonts w:ascii="Trebuchet MS" w:eastAsia="Times New Roman" w:hAnsi="Trebuchet MS"/>
-          <w:color w:val="666666"/>
+          <w:color w:val="000000" w:themeColor="text1"/>
+        </w:rPr>
+      </w:pPr>
+      <w:r>
+        <w:rPr>
+          <w:rFonts w:ascii="Trebuchet MS" w:eastAsia="Times New Roman" w:hAnsi="Trebuchet MS"/>
+          <w:color w:val="000000" w:themeColor="text1"/>
         </w:rPr>
         <w:t>El algoritmo de ordenamiento por mezcla (</w:t>
       </w:r>
@@ -2793,7 +2799,7 @@
       <w:r>
         <w:rPr>
           <w:rFonts w:ascii="Trebuchet MS" w:eastAsia="Times New Roman" w:hAnsi="Trebuchet MS"/>
-          <w:color w:val="666666"/>
+          <w:color w:val="000000" w:themeColor="text1"/>
         </w:rPr>
         <w:t>merge</w:t>
       </w:r>
@@ -2801,7 +2807,7 @@
       <w:r>
         <w:rPr>
           <w:rFonts w:ascii="Trebuchet MS" w:eastAsia="Times New Roman" w:hAnsi="Trebuchet MS"/>
-          <w:color w:val="666666"/>
+          <w:color w:val="000000" w:themeColor="text1"/>
         </w:rPr>
         <w:t xml:space="preserve"> </w:t>
       </w:r>
@@ -2809,7 +2815,7 @@
       <w:r>
         <w:rPr>
           <w:rFonts w:ascii="Trebuchet MS" w:eastAsia="Times New Roman" w:hAnsi="Trebuchet MS"/>
-          <w:color w:val="666666"/>
+          <w:color w:val="000000" w:themeColor="text1"/>
         </w:rPr>
         <w:t>sort</w:t>
       </w:r>
@@ -2817,14 +2823,14 @@
       <w:r>
         <w:rPr>
           <w:rFonts w:ascii="Trebuchet MS" w:eastAsia="Times New Roman" w:hAnsi="Trebuchet MS"/>
-          <w:color w:val="666666"/>
+          <w:color w:val="000000" w:themeColor="text1"/>
         </w:rPr>
         <w:t xml:space="preserve"> en inglés) es un algoritmo de ordenamiento externo estable basado en la técnica divide y vencerás.</w:t>
       </w:r>
       <w:r>
         <w:rPr>
           <w:rFonts w:ascii="Trebuchet MS" w:eastAsia="Times New Roman" w:hAnsi="Trebuchet MS" w:cs="Courier New"/>
-          <w:color w:val="4D4D4D"/>
+          <w:color w:val="000000" w:themeColor="text1"/>
           <w:shd w:val="clear" w:color="auto" w:fill="FFFFFF"/>
         </w:rPr>
         <w:t xml:space="preserve"> Es un ordenamiento con una complejidad computacional logarítmica </w:t>
@@ -2833,7 +2839,7 @@
         <w:rPr>
           <w:rStyle w:val="katex-mathml"/>
           <w:rFonts w:ascii="Trebuchet MS" w:eastAsia="Times New Roman" w:hAnsi="Trebuchet MS" w:cs="Courier New"/>
-          <w:color w:val="4D4D4D"/>
+          <w:color w:val="000000" w:themeColor="text1"/>
           <w:bdr w:val="none" w:sz="0" w:space="0" w:color="auto" w:frame="1"/>
           <w:shd w:val="clear" w:color="auto" w:fill="FFFFFF"/>
         </w:rPr>
@@ -2844,7 +2850,7 @@
         <w:rPr>
           <w:rStyle w:val="katex-mathml"/>
           <w:rFonts w:ascii="Trebuchet MS" w:eastAsia="Times New Roman" w:hAnsi="Trebuchet MS" w:cs="Courier New"/>
-          <w:color w:val="4D4D4D"/>
+          <w:color w:val="000000" w:themeColor="text1"/>
           <w:bdr w:val="none" w:sz="0" w:space="0" w:color="auto" w:frame="1"/>
           <w:shd w:val="clear" w:color="auto" w:fill="FFFFFF"/>
         </w:rPr>
@@ -2855,7 +2861,7 @@
         <w:rPr>
           <w:rStyle w:val="katex-mathml"/>
           <w:rFonts w:ascii="Trebuchet MS" w:eastAsia="Times New Roman" w:hAnsi="Trebuchet MS" w:cs="Courier New"/>
-          <w:color w:val="4D4D4D"/>
+          <w:color w:val="000000" w:themeColor="text1"/>
           <w:bdr w:val="none" w:sz="0" w:space="0" w:color="auto" w:frame="1"/>
           <w:shd w:val="clear" w:color="auto" w:fill="FFFFFF"/>
         </w:rPr>
@@ -2866,7 +2872,7 @@
         <w:rPr>
           <w:rStyle w:val="katex-mathml"/>
           <w:rFonts w:ascii="Trebuchet MS" w:eastAsia="Times New Roman" w:hAnsi="Trebuchet MS" w:cs="Courier New"/>
-          <w:color w:val="4D4D4D"/>
+          <w:color w:val="000000" w:themeColor="text1"/>
           <w:bdr w:val="none" w:sz="0" w:space="0" w:color="auto" w:frame="1"/>
           <w:shd w:val="clear" w:color="auto" w:fill="FFFFFF"/>
         </w:rPr>
@@ -2876,7 +2882,7 @@
         <w:rPr>
           <w:rStyle w:val="mord"/>
           <w:rFonts w:ascii="Trebuchet MS" w:eastAsia="Times New Roman" w:hAnsi="Trebuchet MS" w:cs="Courier New"/>
-          <w:color w:val="4D4D4D"/>
+          <w:color w:val="000000" w:themeColor="text1"/>
           <w:shd w:val="clear" w:color="auto" w:fill="FFFFFF"/>
         </w:rPr>
         <w:t>O</w:t>
@@ -2886,7 +2892,7 @@
         <w:rPr>
           <w:rStyle w:val="mopen"/>
           <w:rFonts w:ascii="Trebuchet MS" w:eastAsia="Times New Roman" w:hAnsi="Trebuchet MS" w:cs="Courier New"/>
-          <w:color w:val="4D4D4D"/>
+          <w:color w:val="000000" w:themeColor="text1"/>
           <w:shd w:val="clear" w:color="auto" w:fill="FFFFFF"/>
         </w:rPr>
         <w:t>(</w:t>
@@ -2896,7 +2902,7 @@
         <w:rPr>
           <w:rStyle w:val="mord"/>
           <w:rFonts w:ascii="Trebuchet MS" w:eastAsia="Times New Roman" w:hAnsi="Trebuchet MS" w:cs="Courier New"/>
-          <w:color w:val="4D4D4D"/>
+          <w:color w:val="000000" w:themeColor="text1"/>
           <w:shd w:val="clear" w:color="auto" w:fill="FFFFFF"/>
         </w:rPr>
         <w:t>nlogn</w:t>
@@ -2906,7 +2912,7 @@
         <w:rPr>
           <w:rStyle w:val="mclose"/>
           <w:rFonts w:ascii="Trebuchet MS" w:eastAsia="Times New Roman" w:hAnsi="Trebuchet MS" w:cs="Courier New"/>
-          <w:color w:val="4D4D4D"/>
+          <w:color w:val="000000" w:themeColor="text1"/>
           <w:shd w:val="clear" w:color="auto" w:fill="FFFFFF"/>
         </w:rPr>
         <w:t>)</w:t>
@@ -2914,7 +2920,7 @@
       <w:r>
         <w:rPr>
           <w:rFonts w:ascii="Trebuchet MS" w:eastAsia="Times New Roman" w:hAnsi="Trebuchet MS" w:cs="Courier New"/>
-          <w:color w:val="4D4D4D"/>
+          <w:color w:val="000000" w:themeColor="text1"/>
           <w:shd w:val="clear" w:color="auto" w:fill="FFFFFF"/>
         </w:rPr>
         <w:t>, que permite ordenar un listado de elementos de manera muy rápida.</w:t>
@@ -2925,13 +2931,13 @@
         <w:shd w:val="clear" w:color="auto" w:fill="FFFFFF"/>
         <w:rPr>
           <w:rFonts w:ascii="Trebuchet MS" w:eastAsia="Times New Roman" w:hAnsi="Trebuchet MS"/>
-          <w:color w:val="666666"/>
-        </w:rPr>
-      </w:pPr>
-      <w:r>
-        <w:rPr>
-          <w:rFonts w:ascii="Trebuchet MS" w:eastAsia="Times New Roman" w:hAnsi="Trebuchet MS"/>
-          <w:color w:val="666666"/>
+          <w:color w:val="000000" w:themeColor="text1"/>
+        </w:rPr>
+      </w:pPr>
+      <w:r>
+        <w:rPr>
+          <w:rFonts w:ascii="Trebuchet MS" w:eastAsia="Times New Roman" w:hAnsi="Trebuchet MS"/>
+          <w:color w:val="000000" w:themeColor="text1"/>
         </w:rPr>
         <w:t>La idea de los algoritmos de ordenación por mezcla es dividir la matriz por la mitad una y otra vez hasta que cada pieza tenga solo un elemento de longitud. Luego esos elementos se vuelven a juntar (mezclados) en orden de clasificación.</w:t>
       </w:r>
@@ -2941,7 +2947,7 @@
         <w:shd w:val="clear" w:color="auto" w:fill="FFFFFF"/>
         <w:rPr>
           <w:rFonts w:ascii="Trebuchet MS" w:eastAsia="Times New Roman" w:hAnsi="Trebuchet MS"/>
-          <w:color w:val="666666"/>
+          <w:color w:val="000000" w:themeColor="text1"/>
           <w:sz w:val="24"/>
           <w:szCs w:val="24"/>
         </w:rPr>
@@ -2949,7 +2955,7 @@
       <w:r>
         <w:rPr>
           <w:rFonts w:ascii="Trebuchet MS" w:eastAsia="Times New Roman" w:hAnsi="Trebuchet MS"/>
-          <w:color w:val="666666"/>
+          <w:color w:val="000000" w:themeColor="text1"/>
         </w:rPr>
         <w:t>Comenzamos dividiendo la matriz:</w:t>
       </w:r>
@@ -2959,15 +2965,15 @@
         <w:shd w:val="clear" w:color="auto" w:fill="FFFFFF"/>
         <w:rPr>
           <w:rFonts w:ascii="Trebuchet MS" w:eastAsia="Times New Roman" w:hAnsi="Trebuchet MS"/>
-          <w:color w:val="666666"/>
-        </w:rPr>
-      </w:pPr>
-      <w:r>
-        <w:rPr>
-          <w:rFonts w:ascii="Trebuchet MS" w:eastAsia="Times New Roman" w:hAnsi="Trebuchet MS"/>
-          <w:b/>
-          <w:bCs/>
-          <w:color w:val="666666"/>
+          <w:color w:val="000000" w:themeColor="text1"/>
+        </w:rPr>
+      </w:pPr>
+      <w:r>
+        <w:rPr>
+          <w:rFonts w:ascii="Trebuchet MS" w:eastAsia="Times New Roman" w:hAnsi="Trebuchet MS"/>
+          <w:b/>
+          <w:bCs/>
+          <w:color w:val="000000" w:themeColor="text1"/>
         </w:rPr>
         <w:t>[31,4,88,2,4,2,42]</w:t>
       </w:r>
@@ -2977,15 +2983,15 @@
         <w:shd w:val="clear" w:color="auto" w:fill="FFFFFF"/>
         <w:rPr>
           <w:rFonts w:ascii="Trebuchet MS" w:eastAsia="Times New Roman" w:hAnsi="Trebuchet MS"/>
-          <w:color w:val="666666"/>
-        </w:rPr>
-      </w:pPr>
-      <w:r>
-        <w:rPr>
-          <w:rFonts w:ascii="Trebuchet MS" w:eastAsia="Times New Roman" w:hAnsi="Trebuchet MS"/>
-          <w:b/>
-          <w:bCs/>
-          <w:color w:val="666666"/>
+          <w:color w:val="000000" w:themeColor="text1"/>
+        </w:rPr>
+      </w:pPr>
+      <w:r>
+        <w:rPr>
+          <w:rFonts w:ascii="Trebuchet MS" w:eastAsia="Times New Roman" w:hAnsi="Trebuchet MS"/>
+          <w:b/>
+          <w:bCs/>
+          <w:color w:val="000000" w:themeColor="text1"/>
         </w:rPr>
         <w:t>[31,4,88,1</w:t>
       </w:r>
@@ -2995,7 +3001,7 @@
           <w:rFonts w:ascii="Trebuchet MS" w:eastAsia="Times New Roman" w:hAnsi="Trebuchet MS"/>
           <w:b/>
           <w:bCs/>
-          <w:color w:val="666666"/>
+          <w:color w:val="000000" w:themeColor="text1"/>
         </w:rPr>
         <w:t>][</w:t>
       </w:r>
@@ -3005,7 +3011,7 @@
           <w:rFonts w:ascii="Trebuchet MS" w:eastAsia="Times New Roman" w:hAnsi="Trebuchet MS"/>
           <w:b/>
           <w:bCs/>
-          <w:color w:val="666666"/>
+          <w:color w:val="000000" w:themeColor="text1"/>
         </w:rPr>
         <w:t>4,2,42] </w:t>
       </w:r>
@@ -3016,7 +3022,7 @@
           <w:bCs/>
           <w:i/>
           <w:iCs/>
-          <w:color w:val="666666"/>
+          <w:color w:val="000000" w:themeColor="text1"/>
         </w:rPr>
         <w:t>Dividimos en 2 partes</w:t>
       </w:r>
@@ -3026,7 +3032,7 @@
         <w:shd w:val="clear" w:color="auto" w:fill="FFFFFF"/>
         <w:rPr>
           <w:rFonts w:ascii="Trebuchet MS" w:eastAsia="Times New Roman" w:hAnsi="Trebuchet MS"/>
-          <w:color w:val="666666"/>
+          <w:color w:val="000000" w:themeColor="text1"/>
         </w:rPr>
       </w:pPr>
     </w:p>
@@ -3035,15 +3041,15 @@
         <w:shd w:val="clear" w:color="auto" w:fill="FFFFFF"/>
         <w:rPr>
           <w:rFonts w:ascii="Trebuchet MS" w:eastAsia="Times New Roman" w:hAnsi="Trebuchet MS"/>
-          <w:color w:val="666666"/>
-        </w:rPr>
-      </w:pPr>
-      <w:r>
-        <w:rPr>
-          <w:rFonts w:ascii="Trebuchet MS" w:eastAsia="Times New Roman" w:hAnsi="Trebuchet MS"/>
-          <w:b/>
-          <w:bCs/>
-          <w:color w:val="666666"/>
+          <w:color w:val="000000" w:themeColor="text1"/>
+        </w:rPr>
+      </w:pPr>
+      <w:r>
+        <w:rPr>
+          <w:rFonts w:ascii="Trebuchet MS" w:eastAsia="Times New Roman" w:hAnsi="Trebuchet MS"/>
+          <w:b/>
+          <w:bCs/>
+          <w:color w:val="000000" w:themeColor="text1"/>
         </w:rPr>
         <w:t>[31,4</w:t>
       </w:r>
@@ -3053,7 +3059,7 @@
           <w:rFonts w:ascii="Trebuchet MS" w:eastAsia="Times New Roman" w:hAnsi="Trebuchet MS"/>
           <w:b/>
           <w:bCs/>
-          <w:color w:val="666666"/>
+          <w:color w:val="000000" w:themeColor="text1"/>
         </w:rPr>
         <w:t>][</w:t>
       </w:r>
@@ -3063,7 +3069,7 @@
           <w:rFonts w:ascii="Trebuchet MS" w:eastAsia="Times New Roman" w:hAnsi="Trebuchet MS"/>
           <w:b/>
           <w:bCs/>
-          <w:color w:val="666666"/>
+          <w:color w:val="000000" w:themeColor="text1"/>
         </w:rPr>
         <w:t>88,1][4,2][42] </w:t>
       </w:r>
@@ -3074,7 +3080,7 @@
           <w:bCs/>
           <w:i/>
           <w:iCs/>
-          <w:color w:val="666666"/>
+          <w:color w:val="000000" w:themeColor="text1"/>
         </w:rPr>
         <w:t>Dividimos en 4 partes</w:t>
       </w:r>
@@ -3084,7 +3090,7 @@
         <w:shd w:val="clear" w:color="auto" w:fill="FFFFFF"/>
         <w:rPr>
           <w:rFonts w:ascii="Trebuchet MS" w:eastAsia="Times New Roman" w:hAnsi="Trebuchet MS"/>
-          <w:color w:val="666666"/>
+          <w:color w:val="000000" w:themeColor="text1"/>
         </w:rPr>
       </w:pPr>
     </w:p>
@@ -3093,15 +3099,15 @@
         <w:shd w:val="clear" w:color="auto" w:fill="FFFFFF"/>
         <w:rPr>
           <w:rFonts w:ascii="Trebuchet MS" w:eastAsia="Times New Roman" w:hAnsi="Trebuchet MS"/>
-          <w:color w:val="666666"/>
-        </w:rPr>
-      </w:pPr>
-      <w:r>
-        <w:rPr>
-          <w:rFonts w:ascii="Trebuchet MS" w:eastAsia="Times New Roman" w:hAnsi="Trebuchet MS"/>
-          <w:b/>
-          <w:bCs/>
-          <w:color w:val="666666"/>
+          <w:color w:val="000000" w:themeColor="text1"/>
+        </w:rPr>
+      </w:pPr>
+      <w:r>
+        <w:rPr>
+          <w:rFonts w:ascii="Trebuchet MS" w:eastAsia="Times New Roman" w:hAnsi="Trebuchet MS"/>
+          <w:b/>
+          <w:bCs/>
+          <w:color w:val="000000" w:themeColor="text1"/>
         </w:rPr>
         <w:t>[31][4][88][1][4][2][42] </w:t>
       </w:r>
@@ -3112,7 +3118,7 @@
           <w:bCs/>
           <w:i/>
           <w:iCs/>
-          <w:color w:val="666666"/>
+          <w:color w:val="000000" w:themeColor="text1"/>
         </w:rPr>
         <w:t>Piezas individuales</w:t>
       </w:r>
@@ -3122,7 +3128,7 @@
         <w:shd w:val="clear" w:color="auto" w:fill="FFFFFF"/>
         <w:rPr>
           <w:rFonts w:ascii="Trebuchet MS" w:eastAsia="Times New Roman" w:hAnsi="Trebuchet MS"/>
-          <w:color w:val="666666"/>
+          <w:color w:val="000000" w:themeColor="text1"/>
         </w:rPr>
       </w:pPr>
     </w:p>
@@ -3131,13 +3137,13 @@
         <w:shd w:val="clear" w:color="auto" w:fill="FFFFFF"/>
         <w:rPr>
           <w:rFonts w:ascii="Trebuchet MS" w:eastAsia="Times New Roman" w:hAnsi="Trebuchet MS"/>
-          <w:color w:val="666666"/>
-        </w:rPr>
-      </w:pPr>
-      <w:r>
-        <w:rPr>
-          <w:rFonts w:ascii="Trebuchet MS" w:eastAsia="Times New Roman" w:hAnsi="Trebuchet MS"/>
-          <w:color w:val="666666"/>
+          <w:color w:val="000000" w:themeColor="text1"/>
+        </w:rPr>
+      </w:pPr>
+      <w:r>
+        <w:rPr>
+          <w:rFonts w:ascii="Trebuchet MS" w:eastAsia="Times New Roman" w:hAnsi="Trebuchet MS"/>
+          <w:color w:val="000000" w:themeColor="text1"/>
         </w:rPr>
         <w:t>Ahora tenemos que unirlos de nuevo en orden de mezcla:</w:t>
       </w:r>
@@ -3147,7 +3153,7 @@
         <w:shd w:val="clear" w:color="auto" w:fill="FFFFFF"/>
         <w:rPr>
           <w:rFonts w:ascii="Trebuchet MS" w:eastAsia="Times New Roman" w:hAnsi="Trebuchet MS"/>
-          <w:color w:val="666666"/>
+          <w:color w:val="000000" w:themeColor="text1"/>
         </w:rPr>
       </w:pPr>
     </w:p>
@@ -3156,13 +3162,13 @@
         <w:shd w:val="clear" w:color="auto" w:fill="FFFFFF"/>
         <w:rPr>
           <w:rFonts w:ascii="Trebuchet MS" w:eastAsia="Times New Roman" w:hAnsi="Trebuchet MS"/>
-          <w:color w:val="666666"/>
-        </w:rPr>
-      </w:pPr>
-      <w:r>
-        <w:rPr>
-          <w:rFonts w:ascii="Trebuchet MS" w:eastAsia="Times New Roman" w:hAnsi="Trebuchet MS"/>
-          <w:color w:val="666666"/>
+          <w:color w:val="000000" w:themeColor="text1"/>
+        </w:rPr>
+      </w:pPr>
+      <w:r>
+        <w:rPr>
+          <w:rFonts w:ascii="Trebuchet MS" w:eastAsia="Times New Roman" w:hAnsi="Trebuchet MS"/>
+          <w:color w:val="000000" w:themeColor="text1"/>
         </w:rPr>
         <w:lastRenderedPageBreak/>
         <w:t xml:space="preserve">Primero </w:t>
@@ -3171,17 +3177,699 @@
       <w:r>
         <w:rPr>
           <w:rFonts w:ascii="Trebuchet MS" w:eastAsia="Times New Roman" w:hAnsi="Trebuchet MS"/>
+          <w:color w:val="000000" w:themeColor="text1"/>
+        </w:rPr>
+        <w:t>fusianamos</w:t>
+      </w:r>
+      <w:proofErr w:type="spellEnd"/>
+      <w:r>
+        <w:rPr>
+          <w:rFonts w:ascii="Trebuchet MS" w:eastAsia="Times New Roman" w:hAnsi="Trebuchet MS"/>
+          <w:color w:val="000000" w:themeColor="text1"/>
+        </w:rPr>
+        <w:t xml:space="preserve"> elementos individuales en pares. Cada par se fusiona en orden de mezcla.</w:t>
+      </w:r>
+    </w:p>
+    <w:p>
+      <w:pPr>
+        <w:shd w:val="clear" w:color="auto" w:fill="FFFFFF"/>
+        <w:rPr>
+          <w:rFonts w:ascii="Trebuchet MS" w:eastAsia="Times New Roman" w:hAnsi="Trebuchet MS"/>
+          <w:color w:val="000000" w:themeColor="text1"/>
+        </w:rPr>
+      </w:pPr>
+    </w:p>
+    <w:p>
+      <w:pPr>
+        <w:shd w:val="clear" w:color="auto" w:fill="FFFFFF"/>
+        <w:rPr>
+          <w:rFonts w:ascii="Trebuchet MS" w:eastAsia="Times New Roman" w:hAnsi="Trebuchet MS"/>
+          <w:color w:val="000000" w:themeColor="text1"/>
+        </w:rPr>
+      </w:pPr>
+      <w:r>
+        <w:rPr>
+          <w:rFonts w:ascii="Trebuchet MS" w:eastAsia="Times New Roman" w:hAnsi="Trebuchet MS"/>
+          <w:b/>
+          <w:bCs/>
+          <w:color w:val="000000" w:themeColor="text1"/>
+        </w:rPr>
+        <w:t>[4,31</w:t>
+      </w:r>
+      <w:proofErr w:type="gramStart"/>
+      <w:r>
+        <w:rPr>
+          <w:rFonts w:ascii="Trebuchet MS" w:eastAsia="Times New Roman" w:hAnsi="Trebuchet MS"/>
+          <w:b/>
+          <w:bCs/>
+          <w:color w:val="000000" w:themeColor="text1"/>
+        </w:rPr>
+        <w:t>][</w:t>
+      </w:r>
+      <w:proofErr w:type="gramEnd"/>
+      <w:r>
+        <w:rPr>
+          <w:rFonts w:ascii="Trebuchet MS" w:eastAsia="Times New Roman" w:hAnsi="Trebuchet MS"/>
+          <w:b/>
+          <w:bCs/>
+          <w:color w:val="000000" w:themeColor="text1"/>
+        </w:rPr>
+        <w:t>1,88][2,4][42]</w:t>
+      </w:r>
+    </w:p>
+    <w:p>
+      <w:pPr>
+        <w:shd w:val="clear" w:color="auto" w:fill="FFFFFF"/>
+        <w:rPr>
+          <w:rFonts w:ascii="Trebuchet MS" w:eastAsia="Times New Roman" w:hAnsi="Trebuchet MS"/>
+          <w:color w:val="000000" w:themeColor="text1"/>
+        </w:rPr>
+      </w:pPr>
+    </w:p>
+    <w:p>
+      <w:pPr>
+        <w:shd w:val="clear" w:color="auto" w:fill="FFFFFF"/>
+        <w:rPr>
+          <w:rFonts w:ascii="Trebuchet MS" w:eastAsia="Times New Roman" w:hAnsi="Trebuchet MS"/>
+          <w:color w:val="000000" w:themeColor="text1"/>
+        </w:rPr>
+      </w:pPr>
+      <w:r>
+        <w:rPr>
+          <w:rFonts w:ascii="Trebuchet MS" w:eastAsia="Times New Roman" w:hAnsi="Trebuchet MS"/>
+          <w:color w:val="000000" w:themeColor="text1"/>
+        </w:rPr>
+        <w:t>Luego fusionamos los pares en orden de mezcla:</w:t>
+      </w:r>
+    </w:p>
+    <w:p>
+      <w:pPr>
+        <w:shd w:val="clear" w:color="auto" w:fill="FFFFFF"/>
+        <w:rPr>
+          <w:rFonts w:ascii="Trebuchet MS" w:eastAsia="Times New Roman" w:hAnsi="Trebuchet MS"/>
+          <w:color w:val="000000" w:themeColor="text1"/>
+        </w:rPr>
+      </w:pPr>
+    </w:p>
+    <w:p>
+      <w:pPr>
+        <w:shd w:val="clear" w:color="auto" w:fill="FFFFFF"/>
+        <w:rPr>
+          <w:rFonts w:ascii="Trebuchet MS" w:eastAsia="Times New Roman" w:hAnsi="Trebuchet MS"/>
+          <w:color w:val="000000" w:themeColor="text1"/>
+        </w:rPr>
+      </w:pPr>
+      <w:r>
+        <w:rPr>
+          <w:rFonts w:ascii="Trebuchet MS" w:eastAsia="Times New Roman" w:hAnsi="Trebuchet MS"/>
+          <w:b/>
+          <w:bCs/>
+          <w:color w:val="000000" w:themeColor="text1"/>
+        </w:rPr>
+        <w:t>[1,4,31,88</w:t>
+      </w:r>
+      <w:proofErr w:type="gramStart"/>
+      <w:r>
+        <w:rPr>
+          <w:rFonts w:ascii="Trebuchet MS" w:eastAsia="Times New Roman" w:hAnsi="Trebuchet MS"/>
+          <w:b/>
+          <w:bCs/>
+          <w:color w:val="000000" w:themeColor="text1"/>
+        </w:rPr>
+        <w:t>][</w:t>
+      </w:r>
+      <w:proofErr w:type="gramEnd"/>
+      <w:r>
+        <w:rPr>
+          <w:rFonts w:ascii="Trebuchet MS" w:eastAsia="Times New Roman" w:hAnsi="Trebuchet MS"/>
+          <w:b/>
+          <w:bCs/>
+          <w:color w:val="000000" w:themeColor="text1"/>
+        </w:rPr>
+        <w:t>2,4,42]</w:t>
+      </w:r>
+    </w:p>
+    <w:p>
+      <w:pPr>
+        <w:shd w:val="clear" w:color="auto" w:fill="FFFFFF"/>
+        <w:rPr>
+          <w:rFonts w:ascii="Trebuchet MS" w:eastAsia="Times New Roman" w:hAnsi="Trebuchet MS"/>
+          <w:color w:val="000000" w:themeColor="text1"/>
+        </w:rPr>
+      </w:pPr>
+    </w:p>
+    <w:p>
+      <w:pPr>
+        <w:shd w:val="clear" w:color="auto" w:fill="FFFFFF"/>
+        <w:rPr>
+          <w:rFonts w:ascii="Trebuchet MS" w:eastAsia="Times New Roman" w:hAnsi="Trebuchet MS"/>
+          <w:color w:val="000000" w:themeColor="text1"/>
+        </w:rPr>
+      </w:pPr>
+      <w:r>
+        <w:rPr>
+          <w:rFonts w:ascii="Trebuchet MS" w:eastAsia="Times New Roman" w:hAnsi="Trebuchet MS"/>
+          <w:color w:val="000000" w:themeColor="text1"/>
+        </w:rPr>
+        <w:t>Y luego fusionamos los dos últimos grupos.</w:t>
+      </w:r>
+    </w:p>
+    <w:p>
+      <w:pPr>
+        <w:shd w:val="clear" w:color="auto" w:fill="FFFFFF"/>
+        <w:rPr>
+          <w:rFonts w:ascii="Trebuchet MS" w:eastAsia="Times New Roman" w:hAnsi="Trebuchet MS"/>
+          <w:color w:val="000000" w:themeColor="text1"/>
+        </w:rPr>
+      </w:pPr>
+    </w:p>
+    <w:p>
+      <w:pPr>
+        <w:shd w:val="clear" w:color="auto" w:fill="FFFFFF"/>
+        <w:rPr>
+          <w:rFonts w:ascii="Trebuchet MS" w:eastAsia="Times New Roman" w:hAnsi="Trebuchet MS"/>
+          <w:b/>
+          <w:bCs/>
+          <w:color w:val="000000" w:themeColor="text1"/>
+        </w:rPr>
+      </w:pPr>
+      <w:r>
+        <w:rPr>
+          <w:rFonts w:ascii="Trebuchet MS" w:eastAsia="Times New Roman" w:hAnsi="Trebuchet MS"/>
+          <w:b/>
+          <w:bCs/>
+          <w:color w:val="000000" w:themeColor="text1"/>
+        </w:rPr>
+        <w:t>[1,2,4,4,31,42,88]</w:t>
+      </w:r>
+    </w:p>
+    <w:p>
+      <w:pPr>
+        <w:spacing w:after="160" w:line="259" w:lineRule="auto"/>
+        <w:rPr>
+          <w:rFonts w:ascii="Trebuchet MS" w:eastAsia="Times New Roman" w:hAnsi="Trebuchet MS"/>
+          <w:b/>
+          <w:bCs/>
           <w:color w:val="666666"/>
         </w:rPr>
-        <w:t>fusianamos</w:t>
+      </w:pPr>
+    </w:p>
+    <w:p>
+      <w:pPr>
+        <w:spacing w:after="160" w:line="259" w:lineRule="auto"/>
+        <w:rPr>
+          <w:rFonts w:ascii="Trebuchet MS" w:eastAsia="Times New Roman" w:hAnsi="Trebuchet MS"/>
+          <w:b/>
+          <w:bCs/>
+          <w:color w:val="666666"/>
+        </w:rPr>
+      </w:pPr>
+      <w:r>
+        <w:rPr>
+          <w:rFonts w:ascii="Trebuchet MS" w:eastAsia="Times New Roman" w:hAnsi="Trebuchet MS"/>
+          <w:b/>
+          <w:bCs/>
+          <w:color w:val="000000" w:themeColor="text1"/>
+        </w:rPr>
+        <w:t>4</w:t>
+      </w:r>
+      <w:r>
+        <w:rPr>
+          <w:rFonts w:ascii="Trebuchet MS" w:eastAsia="Times New Roman" w:hAnsi="Trebuchet MS"/>
+          <w:b/>
+          <w:bCs/>
+          <w:color w:val="666666"/>
+        </w:rPr>
+        <w:t xml:space="preserve">- </w:t>
+      </w:r>
+    </w:p>
+    <w:p>
+      <w:pPr>
+        <w:pStyle w:val="Default"/>
+      </w:pPr>
+    </w:p>
+    <w:p>
+      <w:pPr>
+        <w:pStyle w:val="Default"/>
+        <w:rPr>
+          <w:rFonts w:ascii="Trebuchet MS" w:eastAsia="Times New Roman" w:hAnsi="Trebuchet MS"/>
+          <w:bCs/>
+          <w:color w:val="000000" w:themeColor="text1"/>
+        </w:rPr>
+      </w:pPr>
+      <w:r>
+        <w:t xml:space="preserve"> </w:t>
+      </w:r>
+      <w:r>
+        <w:rPr>
+          <w:rFonts w:asciiTheme="minorHAnsi" w:hAnsiTheme="minorHAnsi" w:cstheme="minorHAnsi"/>
+          <w:b/>
+          <w:szCs w:val="23"/>
+        </w:rPr>
+        <w:t>Intercambio o</w:t>
+      </w:r>
+      <w:r>
+        <w:rPr>
+          <w:sz w:val="23"/>
+          <w:szCs w:val="23"/>
+        </w:rPr>
+        <w:t xml:space="preserve"> </w:t>
+      </w:r>
+      <w:r>
+        <w:rPr>
+          <w:rFonts w:asciiTheme="minorHAnsi" w:eastAsia="Times New Roman" w:hAnsiTheme="minorHAnsi" w:cstheme="minorHAnsi"/>
+          <w:b/>
+          <w:bCs/>
+          <w:color w:val="auto"/>
+        </w:rPr>
+        <w:t>Burbuja</w:t>
+      </w:r>
+      <w:r>
+        <w:rPr>
+          <w:rFonts w:asciiTheme="minorHAnsi" w:eastAsia="Times New Roman" w:hAnsiTheme="minorHAnsi" w:cstheme="minorHAnsi"/>
+          <w:b/>
+          <w:bCs/>
+          <w:color w:val="666666"/>
+        </w:rPr>
+        <w:t xml:space="preserve"> </w:t>
+      </w:r>
+      <w:r>
+        <w:rPr>
+          <w:rFonts w:asciiTheme="minorHAnsi" w:hAnsiTheme="minorHAnsi" w:cstheme="minorHAnsi"/>
+          <w:b/>
+          <w:sz w:val="23"/>
+          <w:szCs w:val="23"/>
+        </w:rPr>
+        <w:t>mejorada</w:t>
+      </w:r>
+      <w:r>
+        <w:rPr>
+          <w:rFonts w:ascii="Trebuchet MS" w:eastAsia="Times New Roman" w:hAnsi="Trebuchet MS"/>
+          <w:b/>
+          <w:bCs/>
+          <w:color w:val="666666"/>
+        </w:rPr>
+        <w:t xml:space="preserve">: </w:t>
+      </w:r>
+      <w:r>
+        <w:rPr>
+          <w:rFonts w:asciiTheme="minorHAnsi" w:eastAsia="Times New Roman" w:hAnsiTheme="minorHAnsi" w:cstheme="minorHAnsi"/>
+          <w:bCs/>
+          <w:color w:val="000000" w:themeColor="text1"/>
+        </w:rPr>
+        <w:t xml:space="preserve">Se recorre el arreglo intercambiando los elementos adyacentes que estén desordenados. Se recorre el arreglo tantas veces hasta que ya no haya cambios que realizar. </w:t>
+      </w:r>
+      <w:r>
+        <w:rPr>
+          <w:rFonts w:asciiTheme="minorHAnsi" w:eastAsia="Times New Roman" w:hAnsiTheme="minorHAnsi" w:cstheme="minorHAnsi"/>
+          <w:bCs/>
+          <w:color w:val="000000" w:themeColor="text1"/>
+        </w:rPr>
+        <w:t>Su característica</w:t>
+      </w:r>
+      <w:r>
+        <w:rPr>
+          <w:rFonts w:asciiTheme="minorHAnsi" w:eastAsia="Times New Roman" w:hAnsiTheme="minorHAnsi" w:cstheme="minorHAnsi"/>
+          <w:bCs/>
+          <w:color w:val="000000" w:themeColor="text1"/>
+        </w:rPr>
+        <w:t xml:space="preserve"> </w:t>
+      </w:r>
+      <w:r>
+        <w:rPr>
+          <w:rFonts w:asciiTheme="minorHAnsi" w:eastAsia="Times New Roman" w:hAnsiTheme="minorHAnsi" w:cstheme="minorHAnsi"/>
+          <w:bCs/>
+          <w:color w:val="000000" w:themeColor="text1"/>
+        </w:rPr>
+        <w:t>principal es</w:t>
+      </w:r>
+      <w:r>
+        <w:rPr>
+          <w:rFonts w:asciiTheme="minorHAnsi" w:eastAsia="Times New Roman" w:hAnsiTheme="minorHAnsi" w:cstheme="minorHAnsi"/>
+          <w:bCs/>
+          <w:color w:val="000000" w:themeColor="text1"/>
+        </w:rPr>
+        <w:t xml:space="preserve"> que prácticamente lo que hace es tomar el elemento mayor y lo va recorriendo de posición en posición hasta ponerlo en su lugar.</w:t>
+      </w:r>
+    </w:p>
+    <w:p>
+      <w:pPr>
+        <w:pStyle w:val="Default"/>
+      </w:pPr>
+    </w:p>
+    <w:p>
+      <w:pPr>
+        <w:pStyle w:val="Default"/>
+        <w:rPr>
+          <w:rFonts w:asciiTheme="minorHAnsi" w:eastAsia="Times New Roman" w:hAnsiTheme="minorHAnsi" w:cstheme="minorHAnsi"/>
+          <w:color w:val="666666"/>
+        </w:rPr>
+      </w:pPr>
+      <w:proofErr w:type="spellStart"/>
+      <w:r>
+        <w:rPr>
+          <w:rFonts w:asciiTheme="minorHAnsi" w:eastAsia="Times New Roman" w:hAnsiTheme="minorHAnsi" w:cstheme="minorHAnsi"/>
+          <w:b/>
+          <w:bCs/>
+          <w:color w:val="auto"/>
+        </w:rPr>
+        <w:t>insercion</w:t>
       </w:r>
       <w:proofErr w:type="spellEnd"/>
       <w:r>
         <w:rPr>
           <w:rFonts w:ascii="Trebuchet MS" w:eastAsia="Times New Roman" w:hAnsi="Trebuchet MS"/>
+          <w:b/>
+          <w:bCs/>
           <w:color w:val="666666"/>
         </w:rPr>
-        <w:t xml:space="preserve"> elementos individuales en pares. Cada par se fusiona en orden de mezcla.</w:t>
+        <w:t xml:space="preserve"> </w:t>
+      </w:r>
+      <w:r>
+        <w:rPr>
+          <w:rFonts w:asciiTheme="minorHAnsi" w:hAnsiTheme="minorHAnsi" w:cstheme="minorHAnsi"/>
+          <w:b/>
+          <w:sz w:val="23"/>
+          <w:szCs w:val="23"/>
+        </w:rPr>
+        <w:t>o método de la baraja</w:t>
+      </w:r>
+      <w:r>
+        <w:rPr>
+          <w:rFonts w:ascii="Trebuchet MS" w:eastAsia="Times New Roman" w:hAnsi="Trebuchet MS"/>
+          <w:b/>
+          <w:bCs/>
+          <w:color w:val="000000" w:themeColor="text1"/>
+        </w:rPr>
+        <w:t xml:space="preserve">: </w:t>
+      </w:r>
+      <w:r>
+        <w:rPr>
+          <w:rFonts w:asciiTheme="minorHAnsi" w:eastAsia="Times New Roman" w:hAnsiTheme="minorHAnsi" w:cstheme="minorHAnsi"/>
+          <w:bCs/>
+          <w:color w:val="000000" w:themeColor="text1"/>
+        </w:rPr>
+        <w:t xml:space="preserve">Toma uno por uno los elementos y avanza hacia su posición con respecto a los anteriormente ordenados hasta recorrer todo el arreglo. Su forma de ordenanza puede llegar </w:t>
+      </w:r>
+      <w:r>
+        <w:rPr>
+          <w:rFonts w:asciiTheme="minorHAnsi" w:eastAsia="Times New Roman" w:hAnsiTheme="minorHAnsi" w:cstheme="minorHAnsi"/>
+          <w:bCs/>
+          <w:color w:val="000000" w:themeColor="text1"/>
+        </w:rPr>
+        <w:t>a demorar</w:t>
+      </w:r>
+      <w:r>
+        <w:rPr>
+          <w:rFonts w:asciiTheme="minorHAnsi" w:eastAsia="Times New Roman" w:hAnsiTheme="minorHAnsi" w:cstheme="minorHAnsi"/>
+          <w:bCs/>
+          <w:color w:val="000000" w:themeColor="text1"/>
+        </w:rPr>
+        <w:t xml:space="preserve"> mucho</w:t>
+      </w:r>
+      <w:r>
+        <w:rPr>
+          <w:rFonts w:asciiTheme="minorHAnsi" w:eastAsia="Times New Roman" w:hAnsiTheme="minorHAnsi" w:cstheme="minorHAnsi"/>
+          <w:b/>
+          <w:bCs/>
+          <w:color w:val="666666"/>
+        </w:rPr>
+        <w:t>.</w:t>
+      </w:r>
+    </w:p>
+    <w:p>
+      <w:pPr>
+        <w:pStyle w:val="Default"/>
+        <w:rPr>
+          <w:rFonts w:asciiTheme="minorHAnsi" w:hAnsiTheme="minorHAnsi" w:cstheme="minorHAnsi"/>
+        </w:rPr>
+      </w:pPr>
+    </w:p>
+    <w:p>
+      <w:pPr>
+        <w:pStyle w:val="Default"/>
+        <w:rPr>
+          <w:color w:val="000000" w:themeColor="text1"/>
+        </w:rPr>
+      </w:pPr>
+      <w:r>
+        <w:rPr>
+          <w:rFonts w:ascii="Trebuchet MS" w:eastAsia="Times New Roman" w:hAnsi="Trebuchet MS"/>
+          <w:b/>
+          <w:bCs/>
+          <w:color w:val="auto"/>
+        </w:rPr>
+        <w:t>Selección</w:t>
+      </w:r>
+      <w:r>
+        <w:rPr>
+          <w:rFonts w:ascii="Trebuchet MS" w:eastAsia="Times New Roman" w:hAnsi="Trebuchet MS"/>
+          <w:b/>
+          <w:bCs/>
+        </w:rPr>
+        <w:t xml:space="preserve"> </w:t>
+      </w:r>
+      <w:r>
+        <w:rPr>
+          <w:rFonts w:asciiTheme="minorHAnsi" w:hAnsiTheme="minorHAnsi" w:cstheme="minorHAnsi"/>
+          <w:b/>
+          <w:szCs w:val="23"/>
+        </w:rPr>
+        <w:t>o método sencillo</w:t>
+      </w:r>
+      <w:r>
+        <w:rPr>
+          <w:rFonts w:ascii="Trebuchet MS" w:eastAsia="Times New Roman" w:hAnsi="Trebuchet MS"/>
+          <w:b/>
+          <w:bCs/>
+          <w:color w:val="666666"/>
+        </w:rPr>
+        <w:t xml:space="preserve">: </w:t>
+      </w:r>
+      <w:r>
+        <w:rPr>
+          <w:rFonts w:asciiTheme="minorHAnsi" w:eastAsia="Times New Roman" w:hAnsiTheme="minorHAnsi" w:cstheme="minorHAnsi"/>
+          <w:bCs/>
+          <w:color w:val="000000" w:themeColor="text1"/>
+        </w:rPr>
+        <w:t xml:space="preserve">Consiste en encontrar el menor de todos los elementos el arreglo e intercambiarlo   con el que está en la primera posición, Luego el segundo más pequeño y sucesivamente hasta ordenar todo el arreglo. Selecciona el menor elemento de la </w:t>
+      </w:r>
+      <w:r>
+        <w:rPr>
+          <w:rFonts w:asciiTheme="minorHAnsi" w:eastAsia="Times New Roman" w:hAnsiTheme="minorHAnsi" w:cstheme="minorHAnsi"/>
+          <w:bCs/>
+          <w:color w:val="000000" w:themeColor="text1"/>
+        </w:rPr>
+        <w:t>secuencia intercambia</w:t>
+      </w:r>
+    </w:p>
+    <w:p>
+      <w:pPr>
+        <w:spacing w:after="160" w:line="259" w:lineRule="auto"/>
+        <w:rPr>
+          <w:rFonts w:ascii="Trebuchet MS" w:eastAsia="Times New Roman" w:hAnsi="Trebuchet MS"/>
+          <w:b/>
+          <w:bCs/>
+          <w:color w:val="666666"/>
+        </w:rPr>
+      </w:pPr>
+    </w:p>
+    <w:p>
+      <w:pPr>
+        <w:pStyle w:val="Default"/>
+        <w:rPr>
+          <w:color w:val="000000" w:themeColor="text1"/>
+        </w:rPr>
+      </w:pPr>
+      <w:proofErr w:type="spellStart"/>
+      <w:r>
+        <w:rPr>
+          <w:rFonts w:ascii="Trebuchet MS" w:eastAsia="Times New Roman" w:hAnsi="Trebuchet MS"/>
+          <w:b/>
+          <w:bCs/>
+          <w:color w:val="auto"/>
+        </w:rPr>
+        <w:t>QuickSort</w:t>
+      </w:r>
+      <w:proofErr w:type="spellEnd"/>
+      <w:r>
+        <w:t xml:space="preserve"> </w:t>
+      </w:r>
+      <w:r>
+        <w:rPr>
+          <w:rFonts w:asciiTheme="minorHAnsi" w:hAnsiTheme="minorHAnsi" w:cstheme="minorHAnsi"/>
+          <w:b/>
+          <w:szCs w:val="23"/>
+        </w:rPr>
+        <w:t>o método sencillo</w:t>
+      </w:r>
+      <w:r>
+        <w:rPr>
+          <w:rFonts w:ascii="Trebuchet MS" w:eastAsia="Times New Roman" w:hAnsi="Trebuchet MS"/>
+          <w:b/>
+          <w:bCs/>
+          <w:color w:val="666666"/>
+        </w:rPr>
+        <w:t xml:space="preserve">: </w:t>
+      </w:r>
+      <w:r>
+        <w:rPr>
+          <w:rFonts w:ascii="Arial" w:eastAsia="Times New Roman" w:hAnsi="Arial" w:cs="Arial"/>
+          <w:bCs/>
+          <w:color w:val="000000" w:themeColor="text1"/>
+        </w:rPr>
+        <w:t xml:space="preserve">Utiliza un pivote y ordena los elementos según </w:t>
+      </w:r>
+      <w:r>
+        <w:rPr>
+          <w:rFonts w:ascii="Arial" w:eastAsia="Times New Roman" w:hAnsi="Arial" w:cs="Arial"/>
+          <w:bCs/>
+          <w:color w:val="000000" w:themeColor="text1"/>
+        </w:rPr>
+        <w:t>él</w:t>
+      </w:r>
+      <w:r>
+        <w:rPr>
+          <w:rFonts w:ascii="Arial" w:eastAsia="Times New Roman" w:hAnsi="Arial" w:cs="Arial"/>
+          <w:bCs/>
+          <w:color w:val="000000" w:themeColor="text1"/>
+        </w:rPr>
+        <w:t xml:space="preserve">. Su característica principal es </w:t>
+      </w:r>
+      <w:r>
+        <w:rPr>
+          <w:rFonts w:ascii="Arial" w:eastAsia="Times New Roman" w:hAnsi="Arial" w:cs="Arial"/>
+          <w:bCs/>
+          <w:color w:val="000000" w:themeColor="text1"/>
+        </w:rPr>
+        <w:t>la división</w:t>
+      </w:r>
+      <w:r>
+        <w:rPr>
+          <w:rFonts w:ascii="Arial" w:eastAsia="Times New Roman" w:hAnsi="Arial" w:cs="Arial"/>
+          <w:bCs/>
+          <w:color w:val="000000" w:themeColor="text1"/>
+        </w:rPr>
+        <w:t xml:space="preserve"> por pivote.</w:t>
+      </w:r>
+    </w:p>
+    <w:p>
+      <w:pPr>
+        <w:spacing w:after="0" w:line="240" w:lineRule="auto"/>
+        <w:rPr>
+          <w:rFonts w:ascii="Trebuchet MS" w:eastAsia="Times New Roman" w:hAnsi="Trebuchet MS"/>
+          <w:b/>
+          <w:bCs/>
+          <w:color w:val="666666"/>
+        </w:rPr>
+      </w:pPr>
+    </w:p>
+    <w:p>
+      <w:pPr>
+        <w:pStyle w:val="Default"/>
+      </w:pPr>
+    </w:p>
+    <w:p>
+      <w:pPr>
+        <w:spacing w:after="0" w:line="240" w:lineRule="auto"/>
+        <w:rPr>
+          <w:rFonts w:ascii="Trebuchet MS" w:eastAsia="Times New Roman" w:hAnsi="Trebuchet MS"/>
+          <w:bCs/>
+          <w:color w:val="666666"/>
+        </w:rPr>
+      </w:pPr>
+      <w:r>
+        <w:t xml:space="preserve"> </w:t>
+      </w:r>
+      <w:r>
+        <w:rPr>
+          <w:b/>
+          <w:sz w:val="24"/>
+          <w:szCs w:val="23"/>
+        </w:rPr>
+        <w:t>Por Mezcla</w:t>
+      </w:r>
+      <w:r>
+        <w:rPr>
+          <w:b/>
+          <w:sz w:val="24"/>
+          <w:szCs w:val="23"/>
+        </w:rPr>
+        <w:t xml:space="preserve"> </w:t>
+      </w:r>
+      <w:r>
+        <w:rPr>
+          <w:b/>
+          <w:sz w:val="24"/>
+          <w:szCs w:val="23"/>
+        </w:rPr>
+        <w:t>0</w:t>
+      </w:r>
+      <w:r>
+        <w:rPr>
+          <w:sz w:val="24"/>
+          <w:szCs w:val="23"/>
+        </w:rPr>
+        <w:t xml:space="preserve"> </w:t>
+      </w:r>
+      <w:proofErr w:type="spellStart"/>
+      <w:r>
+        <w:rPr>
+          <w:rFonts w:ascii="Trebuchet MS" w:eastAsia="Times New Roman" w:hAnsi="Trebuchet MS"/>
+          <w:b/>
+          <w:bCs/>
+        </w:rPr>
+        <w:t>MarsSort</w:t>
+      </w:r>
+      <w:proofErr w:type="spellEnd"/>
+      <w:r>
+        <w:rPr>
+          <w:rFonts w:ascii="Trebuchet MS" w:eastAsia="Times New Roman" w:hAnsi="Trebuchet MS"/>
+          <w:b/>
+          <w:bCs/>
+          <w:color w:val="666666"/>
+        </w:rPr>
+        <w:t xml:space="preserve">: </w:t>
+      </w:r>
+      <w:r>
+        <w:rPr>
+          <w:rFonts w:ascii="Arial" w:eastAsia="Times New Roman" w:hAnsi="Arial" w:cs="Arial"/>
+          <w:bCs/>
+          <w:color w:val="000000" w:themeColor="text1"/>
+        </w:rPr>
+        <w:t xml:space="preserve">Consiste en la ordenación por mezcla, dividir la matriz por la mitad hasta que cada pieza tenga solo un elemento de longitud. luego esos elementos </w:t>
+      </w:r>
+      <w:r>
+        <w:rPr>
+          <w:rFonts w:ascii="Arial" w:eastAsia="Times New Roman" w:hAnsi="Arial" w:cs="Arial"/>
+          <w:bCs/>
+          <w:color w:val="000000" w:themeColor="text1"/>
+        </w:rPr>
+        <w:t>se vuelven</w:t>
+      </w:r>
+      <w:r>
+        <w:rPr>
+          <w:rFonts w:ascii="Arial" w:eastAsia="Times New Roman" w:hAnsi="Arial" w:cs="Arial"/>
+          <w:bCs/>
+          <w:color w:val="000000" w:themeColor="text1"/>
+        </w:rPr>
+        <w:t xml:space="preserve"> </w:t>
+      </w:r>
+      <w:r>
+        <w:rPr>
+          <w:rFonts w:ascii="Arial" w:eastAsia="Times New Roman" w:hAnsi="Arial" w:cs="Arial"/>
+          <w:bCs/>
+          <w:color w:val="000000" w:themeColor="text1"/>
+        </w:rPr>
+        <w:t>a juntar</w:t>
+      </w:r>
+      <w:r>
+        <w:rPr>
+          <w:rFonts w:ascii="Arial" w:eastAsia="Times New Roman" w:hAnsi="Arial" w:cs="Arial"/>
+          <w:bCs/>
+          <w:color w:val="000000" w:themeColor="text1"/>
+        </w:rPr>
+        <w:t xml:space="preserve"> en orden de clasificación</w:t>
       </w:r>
     </w:p>
     <w:p>
@@ -3192,168 +3880,6 @@
           <w:color w:val="666666"/>
         </w:rPr>
       </w:pPr>
-    </w:p>
-    <w:p>
-      <w:pPr>
-        <w:shd w:val="clear" w:color="auto" w:fill="FFFFFF"/>
-        <w:rPr>
-          <w:rFonts w:ascii="Trebuchet MS" w:eastAsia="Times New Roman" w:hAnsi="Trebuchet MS"/>
-          <w:color w:val="666666"/>
-        </w:rPr>
-      </w:pPr>
-      <w:r>
-        <w:rPr>
-          <w:rFonts w:ascii="Trebuchet MS" w:eastAsia="Times New Roman" w:hAnsi="Trebuchet MS"/>
-          <w:b/>
-          <w:bCs/>
-          <w:color w:val="666666"/>
-        </w:rPr>
-        <w:t>[4,31</w:t>
-      </w:r>
-      <w:proofErr w:type="gramStart"/>
-      <w:r>
-        <w:rPr>
-          <w:rFonts w:ascii="Trebuchet MS" w:eastAsia="Times New Roman" w:hAnsi="Trebuchet MS"/>
-          <w:b/>
-          <w:bCs/>
-          <w:color w:val="666666"/>
-        </w:rPr>
-        <w:t>][</w:t>
-      </w:r>
-      <w:proofErr w:type="gramEnd"/>
-      <w:r>
-        <w:rPr>
-          <w:rFonts w:ascii="Trebuchet MS" w:eastAsia="Times New Roman" w:hAnsi="Trebuchet MS"/>
-          <w:b/>
-          <w:bCs/>
-          <w:color w:val="666666"/>
-        </w:rPr>
-        <w:t>1,88][2,4][42]</w:t>
-      </w:r>
-    </w:p>
-    <w:p>
-      <w:pPr>
-        <w:shd w:val="clear" w:color="auto" w:fill="FFFFFF"/>
-        <w:rPr>
-          <w:rFonts w:ascii="Trebuchet MS" w:eastAsia="Times New Roman" w:hAnsi="Trebuchet MS"/>
-          <w:color w:val="666666"/>
-        </w:rPr>
-      </w:pPr>
-    </w:p>
-    <w:p>
-      <w:pPr>
-        <w:shd w:val="clear" w:color="auto" w:fill="FFFFFF"/>
-        <w:rPr>
-          <w:rFonts w:ascii="Trebuchet MS" w:eastAsia="Times New Roman" w:hAnsi="Trebuchet MS"/>
-          <w:color w:val="666666"/>
-        </w:rPr>
-      </w:pPr>
-      <w:r>
-        <w:rPr>
-          <w:rFonts w:ascii="Trebuchet MS" w:eastAsia="Times New Roman" w:hAnsi="Trebuchet MS"/>
-          <w:color w:val="666666"/>
-        </w:rPr>
-        <w:t>Luego fusionamos los pares en orden de mezcla:</w:t>
-      </w:r>
-    </w:p>
-    <w:p>
-      <w:pPr>
-        <w:shd w:val="clear" w:color="auto" w:fill="FFFFFF"/>
-        <w:rPr>
-          <w:rFonts w:ascii="Trebuchet MS" w:eastAsia="Times New Roman" w:hAnsi="Trebuchet MS"/>
-          <w:color w:val="666666"/>
-        </w:rPr>
-      </w:pPr>
-    </w:p>
-    <w:p>
-      <w:pPr>
-        <w:shd w:val="clear" w:color="auto" w:fill="FFFFFF"/>
-        <w:rPr>
-          <w:rFonts w:ascii="Trebuchet MS" w:eastAsia="Times New Roman" w:hAnsi="Trebuchet MS"/>
-          <w:color w:val="666666"/>
-        </w:rPr>
-      </w:pPr>
-      <w:r>
-        <w:rPr>
-          <w:rFonts w:ascii="Trebuchet MS" w:eastAsia="Times New Roman" w:hAnsi="Trebuchet MS"/>
-          <w:b/>
-          <w:bCs/>
-          <w:color w:val="666666"/>
-        </w:rPr>
-        <w:t>[1,4,31,88</w:t>
-      </w:r>
-      <w:proofErr w:type="gramStart"/>
-      <w:r>
-        <w:rPr>
-          <w:rFonts w:ascii="Trebuchet MS" w:eastAsia="Times New Roman" w:hAnsi="Trebuchet MS"/>
-          <w:b/>
-          <w:bCs/>
-          <w:color w:val="666666"/>
-        </w:rPr>
-        <w:t>][</w:t>
-      </w:r>
-      <w:proofErr w:type="gramEnd"/>
-      <w:r>
-        <w:rPr>
-          <w:rFonts w:ascii="Trebuchet MS" w:eastAsia="Times New Roman" w:hAnsi="Trebuchet MS"/>
-          <w:b/>
-          <w:bCs/>
-          <w:color w:val="666666"/>
-        </w:rPr>
-        <w:t>2,4,42]</w:t>
-      </w:r>
-    </w:p>
-    <w:p>
-      <w:pPr>
-        <w:shd w:val="clear" w:color="auto" w:fill="FFFFFF"/>
-        <w:rPr>
-          <w:rFonts w:ascii="Trebuchet MS" w:eastAsia="Times New Roman" w:hAnsi="Trebuchet MS"/>
-          <w:color w:val="666666"/>
-        </w:rPr>
-      </w:pPr>
-    </w:p>
-    <w:p>
-      <w:pPr>
-        <w:shd w:val="clear" w:color="auto" w:fill="FFFFFF"/>
-        <w:rPr>
-          <w:rFonts w:ascii="Trebuchet MS" w:eastAsia="Times New Roman" w:hAnsi="Trebuchet MS"/>
-          <w:color w:val="666666"/>
-        </w:rPr>
-      </w:pPr>
-      <w:r>
-        <w:rPr>
-          <w:rFonts w:ascii="Trebuchet MS" w:eastAsia="Times New Roman" w:hAnsi="Trebuchet MS"/>
-          <w:color w:val="666666"/>
-        </w:rPr>
-        <w:t>Y luego fusionamos los dos últimos grupos.</w:t>
-      </w:r>
-    </w:p>
-    <w:p>
-      <w:pPr>
-        <w:shd w:val="clear" w:color="auto" w:fill="FFFFFF"/>
-        <w:rPr>
-          <w:rFonts w:ascii="Trebuchet MS" w:eastAsia="Times New Roman" w:hAnsi="Trebuchet MS"/>
-          <w:color w:val="666666"/>
-        </w:rPr>
-      </w:pPr>
-    </w:p>
-    <w:p>
-      <w:pPr>
-        <w:shd w:val="clear" w:color="auto" w:fill="FFFFFF"/>
-        <w:rPr>
-          <w:rFonts w:ascii="Trebuchet MS" w:eastAsia="Times New Roman" w:hAnsi="Trebuchet MS"/>
-          <w:color w:val="666666"/>
-        </w:rPr>
-      </w:pPr>
-      <w:r>
-        <w:rPr>
-          <w:rFonts w:ascii="Trebuchet MS" w:eastAsia="Times New Roman" w:hAnsi="Trebuchet MS"/>
-          <w:b/>
-          <w:bCs/>
-          <w:color w:val="666666"/>
-        </w:rPr>
-        <w:t>[1,2,4,4,31,42,88]</w:t>
-      </w:r>
     </w:p>
     <w:p>
       <w:pPr>
@@ -4939,6 +5465,22 @@
     <w:basedOn w:val="Fuentedeprrafopredeter"/>
     <w:rsid w:val="00BE7372"/>
   </w:style>
+  <w:style w:type="paragraph" w:customStyle="1" w:styleId="Default">
+    <w:name w:val="Default"/>
+    <w:rsid w:val="00D16881"/>
+    <w:pPr>
+      <w:autoSpaceDE w:val="0"/>
+      <w:autoSpaceDN w:val="0"/>
+      <w:adjustRightInd w:val="0"/>
+      <w:spacing w:after="0" w:line="240" w:lineRule="auto"/>
+    </w:pPr>
+    <w:rPr>
+      <w:rFonts w:ascii="Times New Roman" w:hAnsi="Times New Roman" w:cs="Times New Roman"/>
+      <w:color w:val="000000"/>
+      <w:sz w:val="24"/>
+      <w:szCs w:val="24"/>
+    </w:rPr>
+  </w:style>
 </w:styles>
 </file>
 

</xml_diff>